<commit_message>
covid template size fix
</commit_message>
<xml_diff>
--- a/public/assets/docs/CovidGentriTemplate_new.docx
+++ b/public/assets/docs/CovidGentriTemplate_new.docx
@@ -58,27 +58,7 @@
                 <w:bCs/>
                 <w:color w:val="FFFFFF" w:themeColor="background1"/>
               </w:rPr>
-              <w:t>${</w:t>
-            </w:r>
-            <w:proofErr w:type="spellStart"/>
-            <w:r>
-              <w:rPr>
-                <w:rFonts w:ascii="Arial" w:hAnsi="Arial" w:cs="Arial"/>
-                <w:b/>
-                <w:bCs/>
-                <w:color w:val="FFFFFF" w:themeColor="background1"/>
-              </w:rPr>
-              <w:t>gt_cases</w:t>
-            </w:r>
-            <w:proofErr w:type="spellEnd"/>
-            <w:r>
-              <w:rPr>
-                <w:rFonts w:ascii="Arial" w:hAnsi="Arial" w:cs="Arial"/>
-                <w:b/>
-                <w:bCs/>
-                <w:color w:val="FFFFFF" w:themeColor="background1"/>
-              </w:rPr>
-              <w:t>}</w:t>
+              <w:t>${gt_cases}</w:t>
             </w:r>
           </w:p>
         </w:tc>
@@ -194,23 +174,7 @@
                 <w:rFonts w:ascii="Arial" w:hAnsi="Arial" w:cs="Arial"/>
                 <w:color w:val="FFFFFF" w:themeColor="background1"/>
               </w:rPr>
-              <w:t>${</w:t>
-            </w:r>
-            <w:proofErr w:type="spellStart"/>
-            <w:r>
-              <w:rPr>
-                <w:rFonts w:ascii="Arial" w:hAnsi="Arial" w:cs="Arial"/>
-                <w:color w:val="FFFFFF" w:themeColor="background1"/>
-              </w:rPr>
-              <w:t>c_t</w:t>
-            </w:r>
-            <w:proofErr w:type="spellEnd"/>
-            <w:r>
-              <w:rPr>
-                <w:rFonts w:ascii="Arial" w:hAnsi="Arial" w:cs="Arial"/>
-                <w:color w:val="FFFFFF" w:themeColor="background1"/>
-              </w:rPr>
-              <w:t>}</w:t>
+              <w:t>${c_t}</w:t>
             </w:r>
           </w:p>
         </w:tc>
@@ -231,23 +195,7 @@
                 <w:rFonts w:ascii="Arial" w:hAnsi="Arial" w:cs="Arial"/>
                 <w:color w:val="FFFFFF" w:themeColor="background1"/>
               </w:rPr>
-              <w:t>${</w:t>
-            </w:r>
-            <w:proofErr w:type="spellStart"/>
-            <w:r>
-              <w:rPr>
-                <w:rFonts w:ascii="Arial" w:hAnsi="Arial" w:cs="Arial"/>
-                <w:color w:val="FFFFFF" w:themeColor="background1"/>
-              </w:rPr>
-              <w:t>c_n</w:t>
-            </w:r>
-            <w:proofErr w:type="spellEnd"/>
-            <w:r>
-              <w:rPr>
-                <w:rFonts w:ascii="Arial" w:hAnsi="Arial" w:cs="Arial"/>
-                <w:color w:val="FFFFFF" w:themeColor="background1"/>
-              </w:rPr>
-              <w:t>}</w:t>
+              <w:t>${c_n}</w:t>
             </w:r>
           </w:p>
         </w:tc>
@@ -268,23 +216,7 @@
                 <w:rFonts w:ascii="Arial" w:hAnsi="Arial" w:cs="Arial"/>
                 <w:color w:val="FFFFFF" w:themeColor="background1"/>
               </w:rPr>
-              <w:t>${</w:t>
-            </w:r>
-            <w:proofErr w:type="spellStart"/>
-            <w:r>
-              <w:rPr>
-                <w:rFonts w:ascii="Arial" w:hAnsi="Arial" w:cs="Arial"/>
-                <w:color w:val="FFFFFF" w:themeColor="background1"/>
-              </w:rPr>
-              <w:t>c_l</w:t>
-            </w:r>
-            <w:proofErr w:type="spellEnd"/>
-            <w:r>
-              <w:rPr>
-                <w:rFonts w:ascii="Arial" w:hAnsi="Arial" w:cs="Arial"/>
-                <w:color w:val="FFFFFF" w:themeColor="background1"/>
-              </w:rPr>
-              <w:t>}</w:t>
+              <w:t>${c_l}</w:t>
             </w:r>
           </w:p>
         </w:tc>
@@ -400,23 +332,7 @@
                 <w:rFonts w:ascii="Arial" w:hAnsi="Arial" w:cs="Arial"/>
                 <w:color w:val="FFFFFF" w:themeColor="background1"/>
               </w:rPr>
-              <w:t>${</w:t>
-            </w:r>
-            <w:proofErr w:type="spellStart"/>
-            <w:r>
-              <w:rPr>
-                <w:rFonts w:ascii="Arial" w:hAnsi="Arial" w:cs="Arial"/>
-                <w:color w:val="FFFFFF" w:themeColor="background1"/>
-              </w:rPr>
-              <w:t>r_t</w:t>
-            </w:r>
-            <w:proofErr w:type="spellEnd"/>
-            <w:r>
-              <w:rPr>
-                <w:rFonts w:ascii="Arial" w:hAnsi="Arial" w:cs="Arial"/>
-                <w:color w:val="FFFFFF" w:themeColor="background1"/>
-              </w:rPr>
-              <w:t>}</w:t>
+              <w:t>${r_t}</w:t>
             </w:r>
           </w:p>
         </w:tc>
@@ -437,23 +353,7 @@
                 <w:rFonts w:ascii="Arial" w:hAnsi="Arial" w:cs="Arial"/>
                 <w:color w:val="FFFFFF" w:themeColor="background1"/>
               </w:rPr>
-              <w:t>${</w:t>
-            </w:r>
-            <w:proofErr w:type="spellStart"/>
-            <w:r>
-              <w:rPr>
-                <w:rFonts w:ascii="Arial" w:hAnsi="Arial" w:cs="Arial"/>
-                <w:color w:val="FFFFFF" w:themeColor="background1"/>
-              </w:rPr>
-              <w:t>r_n</w:t>
-            </w:r>
-            <w:proofErr w:type="spellEnd"/>
-            <w:r>
-              <w:rPr>
-                <w:rFonts w:ascii="Arial" w:hAnsi="Arial" w:cs="Arial"/>
-                <w:color w:val="FFFFFF" w:themeColor="background1"/>
-              </w:rPr>
-              <w:t>}</w:t>
+              <w:t>${r_n}</w:t>
             </w:r>
           </w:p>
         </w:tc>
@@ -474,23 +374,7 @@
                 <w:rFonts w:ascii="Arial" w:hAnsi="Arial" w:cs="Arial"/>
                 <w:color w:val="FFFFFF" w:themeColor="background1"/>
               </w:rPr>
-              <w:t>${</w:t>
-            </w:r>
-            <w:proofErr w:type="spellStart"/>
-            <w:r>
-              <w:rPr>
-                <w:rFonts w:ascii="Arial" w:hAnsi="Arial" w:cs="Arial"/>
-                <w:color w:val="FFFFFF" w:themeColor="background1"/>
-              </w:rPr>
-              <w:t>r_l</w:t>
-            </w:r>
-            <w:proofErr w:type="spellEnd"/>
-            <w:r>
-              <w:rPr>
-                <w:rFonts w:ascii="Arial" w:hAnsi="Arial" w:cs="Arial"/>
-                <w:color w:val="FFFFFF" w:themeColor="background1"/>
-              </w:rPr>
-              <w:t>}</w:t>
+              <w:t>${r_l}</w:t>
             </w:r>
           </w:p>
         </w:tc>
@@ -581,23 +465,7 @@
                 <w:rFonts w:ascii="Arial" w:hAnsi="Arial" w:cs="Arial"/>
                 <w:color w:val="FFFFFF" w:themeColor="background1"/>
               </w:rPr>
-              <w:t>${</w:t>
-            </w:r>
-            <w:proofErr w:type="spellStart"/>
-            <w:r>
-              <w:rPr>
-                <w:rFonts w:ascii="Arial" w:hAnsi="Arial" w:cs="Arial"/>
-                <w:color w:val="FFFFFF" w:themeColor="background1"/>
-              </w:rPr>
-              <w:t>d_t</w:t>
-            </w:r>
-            <w:proofErr w:type="spellEnd"/>
-            <w:r>
-              <w:rPr>
-                <w:rFonts w:ascii="Arial" w:hAnsi="Arial" w:cs="Arial"/>
-                <w:color w:val="FFFFFF" w:themeColor="background1"/>
-              </w:rPr>
-              <w:t>}</w:t>
+              <w:t>${d_t}</w:t>
             </w:r>
           </w:p>
         </w:tc>
@@ -618,23 +486,7 @@
                 <w:rFonts w:ascii="Arial" w:hAnsi="Arial" w:cs="Arial"/>
                 <w:color w:val="FFFFFF" w:themeColor="background1"/>
               </w:rPr>
-              <w:t>${</w:t>
-            </w:r>
-            <w:proofErr w:type="spellStart"/>
-            <w:r>
-              <w:rPr>
-                <w:rFonts w:ascii="Arial" w:hAnsi="Arial" w:cs="Arial"/>
-                <w:color w:val="FFFFFF" w:themeColor="background1"/>
-              </w:rPr>
-              <w:t>d_n</w:t>
-            </w:r>
-            <w:proofErr w:type="spellEnd"/>
-            <w:r>
-              <w:rPr>
-                <w:rFonts w:ascii="Arial" w:hAnsi="Arial" w:cs="Arial"/>
-                <w:color w:val="FFFFFF" w:themeColor="background1"/>
-              </w:rPr>
-              <w:t>}</w:t>
+              <w:t>${d_n}</w:t>
             </w:r>
           </w:p>
         </w:tc>
@@ -796,21 +648,7 @@
               <w:rPr>
                 <w:rFonts w:ascii="Arial" w:hAnsi="Arial" w:cs="Arial"/>
               </w:rPr>
-              <w:t>${</w:t>
-            </w:r>
-            <w:proofErr w:type="spellStart"/>
-            <w:r>
-              <w:rPr>
-                <w:rFonts w:ascii="Arial" w:hAnsi="Arial" w:cs="Arial"/>
-              </w:rPr>
-              <w:t>mo</w:t>
-            </w:r>
-            <w:proofErr w:type="spellEnd"/>
-            <w:r>
-              <w:rPr>
-                <w:rFonts w:ascii="Arial" w:hAnsi="Arial" w:cs="Arial"/>
-              </w:rPr>
-              <w:t>}</w:t>
+              <w:t>${mo}</w:t>
             </w:r>
           </w:p>
         </w:tc>
@@ -884,21 +722,7 @@
               <w:rPr>
                 <w:rFonts w:ascii="Arial" w:hAnsi="Arial" w:cs="Arial"/>
               </w:rPr>
-              <w:t>${</w:t>
-            </w:r>
-            <w:proofErr w:type="spellStart"/>
-            <w:r>
-              <w:rPr>
-                <w:rFonts w:ascii="Arial" w:hAnsi="Arial" w:cs="Arial"/>
-              </w:rPr>
-              <w:t>cr</w:t>
-            </w:r>
-            <w:proofErr w:type="spellEnd"/>
-            <w:r>
-              <w:rPr>
-                <w:rFonts w:ascii="Arial" w:hAnsi="Arial" w:cs="Arial"/>
-              </w:rPr>
-              <w:t>}</w:t>
+              <w:t>${cr}</w:t>
             </w:r>
           </w:p>
         </w:tc>
@@ -2644,29 +2468,7 @@
                 <w:sz w:val="18"/>
                 <w:szCs w:val="18"/>
               </w:rPr>
-              <w:t>${</w:t>
-            </w:r>
-            <w:proofErr w:type="spellStart"/>
-            <w:r>
-              <w:rPr>
-                <w:rFonts w:ascii="Arial" w:hAnsi="Arial" w:cs="Arial"/>
-                <w:b/>
-                <w:bCs/>
-                <w:sz w:val="18"/>
-                <w:szCs w:val="18"/>
-              </w:rPr>
-              <w:t>bgynew_gtotal</w:t>
-            </w:r>
-            <w:proofErr w:type="spellEnd"/>
-            <w:r>
-              <w:rPr>
-                <w:rFonts w:ascii="Arial" w:hAnsi="Arial" w:cs="Arial"/>
-                <w:b/>
-                <w:bCs/>
-                <w:sz w:val="18"/>
-                <w:szCs w:val="18"/>
-              </w:rPr>
-              <w:t>}</w:t>
+              <w:t>${bgynew_gtotal}</w:t>
             </w:r>
           </w:p>
         </w:tc>
@@ -3235,7 +3037,7 @@
       <w:rPr>
         <w:noProof/>
       </w:rPr>
-      <w:pict w14:anchorId="6FCB3294">
+      <w:pict w14:anchorId="169CFD96">
         <v:shapetype id="_x0000_t75" coordsize="21600,21600" o:spt="75" o:preferrelative="t" path="m@4@5l@4@11@9@11@9@5xe" filled="f" stroked="f">
           <v:stroke joinstyle="miter"/>
           <v:formulas>
@@ -3255,9 +3057,8 @@
           <v:path o:extrusionok="f" gradientshapeok="t" o:connecttype="rect"/>
           <o:lock v:ext="edit" aspectratio="t"/>
         </v:shapetype>
-        <v:shape id="WordPictureWatermark190723547" o:spid="_x0000_s1026" type="#_x0000_t75" style="position:absolute;margin-left:0;margin-top:0;width:540pt;height:540pt;z-index:-251657216;mso-position-horizontal:center;mso-position-horizontal-relative:margin;mso-position-vertical:center;mso-position-vertical-relative:margin" o:allowincell="f">
+        <v:shape id="WordPictureWatermark765047" o:spid="_x0000_s1029" type="#_x0000_t75" style="position:absolute;margin-left:0;margin-top:0;width:540pt;height:540pt;z-index:-251648000;mso-position-horizontal:center;mso-position-horizontal-relative:margin;mso-position-vertical:center;mso-position-vertical-relative:margin" o:allowincell="f">
           <v:imagedata r:id="rId1" o:title="City_of_General_Trias_Seal" gain="19661f" blacklevel="22938f"/>
-          <w10:wrap anchorx="margin" anchory="margin"/>
         </v:shape>
       </w:pict>
     </w:r>
@@ -3272,6 +3073,35 @@
       <w:pStyle w:val="Header"/>
       <w:jc w:val="center"/>
     </w:pPr>
+    <w:r>
+      <w:rPr>
+        <w:noProof/>
+      </w:rPr>
+      <w:pict w14:anchorId="1BEF2B8B">
+        <v:shapetype id="_x0000_t75" coordsize="21600,21600" o:spt="75" o:preferrelative="t" path="m@4@5l@4@11@9@11@9@5xe" filled="f" stroked="f">
+          <v:stroke joinstyle="miter"/>
+          <v:formulas>
+            <v:f eqn="if lineDrawn pixelLineWidth 0"/>
+            <v:f eqn="sum @0 1 0"/>
+            <v:f eqn="sum 0 0 @1"/>
+            <v:f eqn="prod @2 1 2"/>
+            <v:f eqn="prod @3 21600 pixelWidth"/>
+            <v:f eqn="prod @3 21600 pixelHeight"/>
+            <v:f eqn="sum @0 0 1"/>
+            <v:f eqn="prod @6 1 2"/>
+            <v:f eqn="prod @7 21600 pixelWidth"/>
+            <v:f eqn="sum @8 21600 0"/>
+            <v:f eqn="prod @7 21600 pixelHeight"/>
+            <v:f eqn="sum @10 21600 0"/>
+          </v:formulas>
+          <v:path o:extrusionok="f" gradientshapeok="t" o:connecttype="rect"/>
+          <o:lock v:ext="edit" aspectratio="t"/>
+        </v:shapetype>
+        <v:shape id="WordPictureWatermark765048" o:spid="_x0000_s1030" type="#_x0000_t75" style="position:absolute;left:0;text-align:left;margin-left:0;margin-top:0;width:540pt;height:540pt;z-index:-251646976;mso-position-horizontal:center;mso-position-horizontal-relative:margin;mso-position-vertical:center;mso-position-vertical-relative:margin" o:allowincell="f">
+          <v:imagedata r:id="rId1" o:title="City_of_General_Trias_Seal" gain="19661f" blacklevel="22938f"/>
+        </v:shape>
+      </w:pict>
+    </w:r>
     <w:r>
       <w:rPr>
         <w:noProof/>
@@ -3294,7 +3124,7 @@
                   </pic:cNvPicPr>
                 </pic:nvPicPr>
                 <pic:blipFill>
-                  <a:blip r:embed="rId1">
+                  <a:blip r:embed="rId2">
                     <a:extLst>
                       <a:ext uri="{28A0092B-C50C-407E-A947-70E740481C1C}">
                         <a14:useLocalDpi xmlns:a14="http://schemas.microsoft.com/office/drawing/2010/main" val="0"/>
@@ -3338,41 +3168,6 @@
         <w:szCs w:val="32"/>
       </w:rPr>
     </w:pPr>
-    <w:r>
-      <w:rPr>
-        <w:rFonts w:ascii="Arial" w:hAnsi="Arial" w:cs="Arial"/>
-        <w:b/>
-        <w:bCs/>
-        <w:noProof/>
-        <w:sz w:val="32"/>
-        <w:szCs w:val="32"/>
-      </w:rPr>
-      <w:pict w14:anchorId="436CECD8">
-        <v:shapetype id="_x0000_t75" coordsize="21600,21600" o:spt="75" o:preferrelative="t" path="m@4@5l@4@11@9@11@9@5xe" filled="f" stroked="f">
-          <v:stroke joinstyle="miter"/>
-          <v:formulas>
-            <v:f eqn="if lineDrawn pixelLineWidth 0"/>
-            <v:f eqn="sum @0 1 0"/>
-            <v:f eqn="sum 0 0 @1"/>
-            <v:f eqn="prod @2 1 2"/>
-            <v:f eqn="prod @3 21600 pixelWidth"/>
-            <v:f eqn="prod @3 21600 pixelHeight"/>
-            <v:f eqn="sum @0 0 1"/>
-            <v:f eqn="prod @6 1 2"/>
-            <v:f eqn="prod @7 21600 pixelWidth"/>
-            <v:f eqn="sum @8 21600 0"/>
-            <v:f eqn="prod @7 21600 pixelHeight"/>
-            <v:f eqn="sum @10 21600 0"/>
-          </v:formulas>
-          <v:path o:extrusionok="f" gradientshapeok="t" o:connecttype="rect"/>
-          <o:lock v:ext="edit" aspectratio="t"/>
-        </v:shapetype>
-        <v:shape id="WordPictureWatermark190723548" o:spid="_x0000_s1027" type="#_x0000_t75" style="position:absolute;left:0;text-align:left;margin-left:0;margin-top:0;width:540pt;height:540pt;z-index:-251656192;mso-position-horizontal:center;mso-position-horizontal-relative:margin;mso-position-vertical:center;mso-position-vertical-relative:margin" o:allowincell="f">
-          <v:imagedata r:id="rId2" o:title="City_of_General_Trias_Seal" gain="19661f" blacklevel="22938f"/>
-          <w10:wrap anchorx="margin" anchory="margin"/>
-        </v:shape>
-      </w:pict>
-    </w:r>
     <w:r>
       <w:rPr>
         <w:rFonts w:ascii="Arial" w:hAnsi="Arial" w:cs="Arial"/>
@@ -3435,7 +3230,7 @@
       <w:rPr>
         <w:noProof/>
       </w:rPr>
-      <w:pict w14:anchorId="718285AC">
+      <w:pict w14:anchorId="00697845">
         <v:shapetype id="_x0000_t75" coordsize="21600,21600" o:spt="75" o:preferrelative="t" path="m@4@5l@4@11@9@11@9@5xe" filled="f" stroked="f">
           <v:stroke joinstyle="miter"/>
           <v:formulas>
@@ -3455,9 +3250,8 @@
           <v:path o:extrusionok="f" gradientshapeok="t" o:connecttype="rect"/>
           <o:lock v:ext="edit" aspectratio="t"/>
         </v:shapetype>
-        <v:shape id="WordPictureWatermark190723546" o:spid="_x0000_s1025" type="#_x0000_t75" style="position:absolute;margin-left:0;margin-top:0;width:540pt;height:540pt;z-index:-251658240;mso-position-horizontal:center;mso-position-horizontal-relative:margin;mso-position-vertical:center;mso-position-vertical-relative:margin" o:allowincell="f">
+        <v:shape id="WordPictureWatermark765046" o:spid="_x0000_s1028" type="#_x0000_t75" style="position:absolute;margin-left:0;margin-top:0;width:540pt;height:540pt;z-index:-251649024;mso-position-horizontal:center;mso-position-horizontal-relative:margin;mso-position-vertical:center;mso-position-vertical-relative:margin" o:allowincell="f">
           <v:imagedata r:id="rId1" o:title="City_of_General_Trias_Seal" gain="19661f" blacklevel="22938f"/>
-          <w10:wrap anchorx="margin" anchory="margin"/>
         </v:shape>
       </w:pict>
     </w:r>

</xml_diff>